<commit_message>
Update Lab 3. Flow Notifications and Conditions.docx
</commit_message>
<xml_diff>
--- a/DOCX/Lab 3. Flow Notifications and Conditions.docx
+++ b/DOCX/Lab 3. Flow Notifications and Conditions.docx
@@ -124,21 +124,7 @@
           <w:rFonts w:ascii="Segoe UI" w:eastAsia="Segoe UI" w:hAnsi="Segoe UI" w:cs="Times New Roman"/>
           <w:sz w:val="20"/>
         </w:rPr>
-        <w:t xml:space="preserve"> </w:t>
-      </w:r>
-      <w:r>
-        <w:rPr>
-          <w:rFonts w:ascii="Segoe UI" w:eastAsia="Segoe UI" w:hAnsi="Segoe UI" w:cs="Times New Roman"/>
-          <w:sz w:val="20"/>
-        </w:rPr>
-        <w:t>You have</w:t>
-      </w:r>
-      <w:r>
-        <w:rPr>
-          <w:rFonts w:ascii="Segoe UI" w:eastAsia="Segoe UI" w:hAnsi="Segoe UI" w:cs="Times New Roman"/>
-          <w:sz w:val="20"/>
-        </w:rPr>
-        <w:t xml:space="preserve"> set an Out of Office notification in your e-mail box. In the Out of Office message, you will mention that if the message is urgent, people can send an e-mail containing just one exclamation point ‘!’. You also want to get a mobile notification when such message shows-up.</w:t>
+        <w:t xml:space="preserve"> You have set an Out of Office notification in your e-mail box. In the Out of Office message, you will mention that if the message is urgent, people can send an e-mail containing just one exclamation point ‘!’. You also want to get a mobile notification when such message shows-up.</w:t>
       </w:r>
     </w:p>
     <w:p>
@@ -1726,7 +1712,7 @@
 
 <file path=word/commentsExtended.xml><?xml version="1.0" encoding="utf-8"?>
 <w15:commentsEx xmlns:wpc="http://schemas.microsoft.com/office/word/2010/wordprocessingCanvas" xmlns:cx="http://schemas.microsoft.com/office/drawing/2014/chartex" xmlns:cx1="http://schemas.microsoft.com/office/drawing/2015/9/8/chartex" xmlns:cx2="http://schemas.microsoft.com/office/drawing/2015/10/21/chartex" xmlns:cx3="http://schemas.microsoft.com/office/drawing/2016/5/9/chartex" xmlns:cx4="http://schemas.microsoft.com/office/drawing/2016/5/10/chartex" xmlns:cx5="http://schemas.microsoft.com/office/drawing/2016/5/11/chartex" xmlns:cx6="http://schemas.microsoft.com/office/drawing/2016/5/12/chartex" xmlns:cx7="http://schemas.microsoft.com/office/drawing/2016/5/13/chartex" xmlns:cx8="http://schemas.microsoft.com/office/drawing/2016/5/14/chartex" xmlns:mc="http://schemas.openxmlformats.org/markup-compatibility/2006" xmlns:aink="http://schemas.microsoft.com/office/drawing/2016/ink" xmlns:am3d="http://schemas.microsoft.com/office/drawing/2017/model3d" xmlns:o="urn:schemas-microsoft-com:office:office" xmlns:r="http://schemas.openxmlformats.org/officeDocument/2006/relationships" xmlns:m="http://schemas.openxmlformats.org/officeDocument/2006/math" xmlns:v="urn:schemas-microsoft-com:vml" xmlns:wp14="http://schemas.microsoft.com/office/word/2010/wordprocessingDrawing" xmlns:wp="http://schemas.openxmlformats.org/drawingml/2006/wordprocessingDrawing" xmlns:w10="urn:schemas-microsoft-com:office:word" xmlns:w="http://schemas.openxmlformats.org/wordprocessingml/2006/main" xmlns:w14="http://schemas.microsoft.com/office/word/2010/wordml" xmlns:w15="http://schemas.microsoft.com/office/word/2012/wordml" xmlns:w16cex="http://schemas.microsoft.com/office/word/2018/wordml/cex" xmlns:w16cid="http://schemas.microsoft.com/office/word/2016/wordml/cid" xmlns:w16="http://schemas.microsoft.com/office/word/2018/wordml" xmlns:w16se="http://schemas.microsoft.com/office/word/2015/wordml/symex" xmlns:wpg="http://schemas.microsoft.com/office/word/2010/wordprocessingGroup" xmlns:wpi="http://schemas.microsoft.com/office/word/2010/wordprocessingInk" xmlns:wne="http://schemas.microsoft.com/office/word/2006/wordml" xmlns:wps="http://schemas.microsoft.com/office/word/2010/wordprocessingShape" mc:Ignorable="w14 w15 w16se w16cid w16 w16cex wp14">
-  <w15:commentEx w15:paraId="76A818EB" w15:done="0"/>
+  <w15:commentEx w15:paraId="76A818EB" w15:done="1"/>
 </w15:commentsEx>
 </file>
 

</xml_diff>

<commit_message>
Updated file for 3 and 4
Updated file for 3 and 4 working on remaining
</commit_message>
<xml_diff>
--- a/DOCX/Lab 3. Flow Notifications and Conditions.docx
+++ b/DOCX/Lab 3. Flow Notifications and Conditions.docx
@@ -1,31 +1,42 @@
 
 <file path=word/document.xml><?xml version="1.0" encoding="utf-8"?>
-<w:document xmlns:wpc="http://schemas.microsoft.com/office/word/2010/wordprocessingCanvas" xmlns:cx="http://schemas.microsoft.com/office/drawing/2014/chartex" xmlns:cx1="http://schemas.microsoft.com/office/drawing/2015/9/8/chartex" xmlns:cx2="http://schemas.microsoft.com/office/drawing/2015/10/21/chartex" xmlns:cx3="http://schemas.microsoft.com/office/drawing/2016/5/9/chartex" xmlns:cx4="http://schemas.microsoft.com/office/drawing/2016/5/10/chartex" xmlns:cx5="http://schemas.microsoft.com/office/drawing/2016/5/11/chartex" xmlns:cx6="http://schemas.microsoft.com/office/drawing/2016/5/12/chartex" xmlns:cx7="http://schemas.microsoft.com/office/drawing/2016/5/13/chartex" xmlns:cx8="http://schemas.microsoft.com/office/drawing/2016/5/14/chartex" xmlns:mc="http://schemas.openxmlformats.org/markup-compatibility/2006" xmlns:aink="http://schemas.microsoft.com/office/drawing/2016/ink" xmlns:am3d="http://schemas.microsoft.com/office/drawing/2017/model3d" xmlns:o="urn:schemas-microsoft-com:office:office" xmlns:r="http://schemas.openxmlformats.org/officeDocument/2006/relationships" xmlns:m="http://schemas.openxmlformats.org/officeDocument/2006/math" xmlns:v="urn:schemas-microsoft-com:vml" xmlns:wp14="http://schemas.microsoft.com/office/word/2010/wordprocessingDrawing" xmlns:wp="http://schemas.openxmlformats.org/drawingml/2006/wordprocessingDrawing" xmlns:w10="urn:schemas-microsoft-com:office:word" xmlns:w="http://schemas.openxmlformats.org/wordprocessingml/2006/main" xmlns:w14="http://schemas.microsoft.com/office/word/2010/wordml" xmlns:w15="http://schemas.microsoft.com/office/word/2012/wordml" xmlns:w16cex="http://schemas.microsoft.com/office/word/2018/wordml/cex" xmlns:w16cid="http://schemas.microsoft.com/office/word/2016/wordml/cid" xmlns:w16="http://schemas.microsoft.com/office/word/2018/wordml" xmlns:w16se="http://schemas.microsoft.com/office/word/2015/wordml/symex" xmlns:wpg="http://schemas.microsoft.com/office/word/2010/wordprocessingGroup" xmlns:wpi="http://schemas.microsoft.com/office/word/2010/wordprocessingInk" xmlns:wne="http://schemas.microsoft.com/office/word/2006/wordml" xmlns:wps="http://schemas.microsoft.com/office/word/2010/wordprocessingShape" mc:Ignorable="w14 w15 w16se w16cid w16 w16cex wp14">
+<w:document xmlns:wpc="http://schemas.microsoft.com/office/word/2010/wordprocessingCanvas" xmlns:cx="http://schemas.microsoft.com/office/drawing/2014/chartex" xmlns:cx1="http://schemas.microsoft.com/office/drawing/2015/9/8/chartex" xmlns:cx2="http://schemas.microsoft.com/office/drawing/2015/10/21/chartex" xmlns:cx3="http://schemas.microsoft.com/office/drawing/2016/5/9/chartex" xmlns:cx4="http://schemas.microsoft.com/office/drawing/2016/5/10/chartex" xmlns:cx5="http://schemas.microsoft.com/office/drawing/2016/5/11/chartex" xmlns:cx6="http://schemas.microsoft.com/office/drawing/2016/5/12/chartex" xmlns:cx7="http://schemas.microsoft.com/office/drawing/2016/5/13/chartex" xmlns:cx8="http://schemas.microsoft.com/office/drawing/2016/5/14/chartex" xmlns:mc="http://schemas.openxmlformats.org/markup-compatibility/2006" xmlns:aink="http://schemas.microsoft.com/office/drawing/2016/ink" xmlns:am3d="http://schemas.microsoft.com/office/drawing/2017/model3d" xmlns:o="urn:schemas-microsoft-com:office:office" xmlns:r="http://schemas.openxmlformats.org/officeDocument/2006/relationships" xmlns:m="http://schemas.openxmlformats.org/officeDocument/2006/math" xmlns:v="urn:schemas-microsoft-com:vml" xmlns:wp14="http://schemas.microsoft.com/office/word/2010/wordprocessingDrawing" xmlns:wp="http://schemas.openxmlformats.org/drawingml/2006/wordprocessingDrawing" xmlns:w10="urn:schemas-microsoft-com:office:word" xmlns:w="http://schemas.openxmlformats.org/wordprocessingml/2006/main" xmlns:w14="http://schemas.microsoft.com/office/word/2010/wordml" xmlns:w15="http://schemas.microsoft.com/office/word/2012/wordml" xmlns:w16cid="http://schemas.microsoft.com/office/word/2016/wordml/cid" xmlns:w16se="http://schemas.microsoft.com/office/word/2015/wordml/symex" xmlns:wpg="http://schemas.microsoft.com/office/word/2010/wordprocessingGroup" xmlns:wpi="http://schemas.microsoft.com/office/word/2010/wordprocessingInk" xmlns:wne="http://schemas.microsoft.com/office/word/2006/wordml" xmlns:wps="http://schemas.microsoft.com/office/word/2010/wordprocessingShape" mc:Ignorable="w14 w15 w16se w16cid wp14">
   <w:body>
     <w:p>
       <w:pPr>
-        <w:keepNext/>
-        <w:keepLines/>
-        <w:spacing w:after="120"/>
-        <w:outlineLvl w:val="1"/>
+        <w:pStyle w:val="Heading1"/>
         <w:rPr>
           <w:rFonts w:ascii="Segoe UI" w:eastAsia="MS Gothic" w:hAnsi="Segoe UI" w:cs="Segoe UI"/>
-          <w:color w:val="0078D7"/>
-          <w:sz w:val="36"/>
+          <w:color w:val="0070C0"/>
+          <w:sz w:val="40"/>
           <w:szCs w:val="40"/>
-        </w:rPr>
-      </w:pPr>
-      <w:bookmarkStart w:id="0" w:name="_Toc41060356"/>
+          <w:rPrChange w:id="0" w:author="Dattatray Patil (Contractor)" w:date="2021-02-14T17:46:00Z">
+            <w:rPr/>
+          </w:rPrChange>
+        </w:rPr>
+        <w:pPrChange w:id="1" w:author="Dattatray Patil (Contractor)" w:date="2021-02-14T17:39:00Z">
+          <w:pPr>
+            <w:keepNext/>
+            <w:keepLines/>
+            <w:spacing w:after="120"/>
+            <w:outlineLvl w:val="1"/>
+          </w:pPr>
+        </w:pPrChange>
+      </w:pPr>
+      <w:bookmarkStart w:id="2" w:name="_Toc41060356"/>
       <w:r>
         <w:rPr>
           <w:rFonts w:ascii="Segoe UI" w:eastAsia="MS Gothic" w:hAnsi="Segoe UI" w:cs="Segoe UI"/>
-          <w:color w:val="0078D7"/>
-          <w:sz w:val="36"/>
+          <w:color w:val="0070C0"/>
+          <w:sz w:val="40"/>
           <w:szCs w:val="40"/>
+          <w:rPrChange w:id="3" w:author="Dattatray Patil (Contractor)" w:date="2021-02-14T17:46:00Z">
+            <w:rPr/>
+          </w:rPrChange>
         </w:rPr>
         <w:t>Lab 3. Flow Notifications and Conditions</w:t>
       </w:r>
-      <w:bookmarkEnd w:id="0"/>
+      <w:bookmarkEnd w:id="2"/>
     </w:p>
     <w:p>
       <w:pPr>
@@ -150,7 +161,7 @@
         </w:rPr>
         <w:t xml:space="preserve">navigate to the </w:t>
       </w:r>
-      <w:hyperlink r:id="rId5">
+      <w:hyperlink r:id="rId7">
         <w:r>
           <w:rPr>
             <w:rFonts w:ascii="Segoe UI" w:eastAsia="Segoe UI" w:hAnsi="Segoe UI" w:cs="Times New Roman"/>
@@ -185,28 +196,39 @@
     </w:p>
     <w:p>
       <w:pPr>
-        <w:keepNext/>
-        <w:keepLines/>
-        <w:spacing w:before="240" w:after="60"/>
-        <w:outlineLvl w:val="3"/>
+        <w:pStyle w:val="Heading2"/>
         <w:rPr>
           <w:rFonts w:ascii="Segoe UI" w:eastAsia="Times New Roman" w:hAnsi="Segoe UI" w:cs="Segoe UI"/>
-          <w:iCs/>
-          <w:color w:val="0078D7"/>
+          <w:color w:val="0070C0"/>
           <w:sz w:val="28"/>
-        </w:rPr>
-      </w:pPr>
-      <w:bookmarkStart w:id="1" w:name="_Toc41060357"/>
+          <w:szCs w:val="28"/>
+          <w:rPrChange w:id="4" w:author="Dattatray Patil (Contractor)" w:date="2021-02-14T17:47:00Z">
+            <w:rPr/>
+          </w:rPrChange>
+        </w:rPr>
+        <w:pPrChange w:id="5" w:author="Dattatray Patil (Contractor)" w:date="2021-02-14T17:45:00Z">
+          <w:pPr>
+            <w:keepNext/>
+            <w:keepLines/>
+            <w:spacing w:before="240" w:after="60"/>
+            <w:outlineLvl w:val="3"/>
+          </w:pPr>
+        </w:pPrChange>
+      </w:pPr>
+      <w:bookmarkStart w:id="6" w:name="_Toc41060357"/>
       <w:r>
         <w:rPr>
           <w:rFonts w:ascii="Segoe UI" w:eastAsia="Times New Roman" w:hAnsi="Segoe UI" w:cs="Segoe UI"/>
-          <w:iCs/>
-          <w:color w:val="0078D7"/>
+          <w:color w:val="0070C0"/>
           <w:sz w:val="28"/>
+          <w:szCs w:val="28"/>
+          <w:rPrChange w:id="7" w:author="Dattatray Patil (Contractor)" w:date="2021-02-14T17:47:00Z">
+            <w:rPr/>
+          </w:rPrChange>
         </w:rPr>
         <w:t>Task 3.1: Create and test a notification flow</w:t>
       </w:r>
-      <w:bookmarkEnd w:id="1"/>
+      <w:bookmarkEnd w:id="6"/>
     </w:p>
     <w:p>
       <w:pPr>
@@ -281,7 +303,7 @@
         </w:rPr>
         <w:t xml:space="preserve">Create a new Flow from the template </w:t>
       </w:r>
-      <w:hyperlink r:id="rId6" w:history="1">
+      <w:hyperlink r:id="rId8" w:history="1">
         <w:r>
           <w:rPr>
             <w:rFonts w:ascii="Segoe UI" w:eastAsia="Segoe UI" w:hAnsi="Segoe UI" w:cs="Times New Roman"/>
@@ -375,54 +397,105 @@
           <w:szCs w:val="20"/>
         </w:rPr>
       </w:pPr>
-      <w:r>
-        <w:rPr>
-          <w:rFonts w:ascii="Segoe UI" w:eastAsia="Segoe UI" w:hAnsi="Segoe UI" w:cs="Times New Roman"/>
-          <w:noProof/>
-          <w:sz w:val="20"/>
-        </w:rPr>
-        <w:drawing>
-          <wp:inline distT="0" distB="0" distL="0" distR="0" wp14:anchorId="2B3F0B56" wp14:editId="2CA2A96D">
-            <wp:extent cx="1886400" cy="1893600"/>
-            <wp:effectExtent l="0" t="0" r="0" b="0"/>
-            <wp:docPr id="700467092" name="picture"/>
-            <wp:cNvGraphicFramePr>
-              <a:graphicFrameLocks xmlns:a="http://schemas.openxmlformats.org/drawingml/2006/main" noChangeAspect="1"/>
-            </wp:cNvGraphicFramePr>
-            <a:graphic xmlns:a="http://schemas.openxmlformats.org/drawingml/2006/main">
-              <a:graphicData uri="http://schemas.openxmlformats.org/drawingml/2006/picture">
-                <pic:pic xmlns:pic="http://schemas.openxmlformats.org/drawingml/2006/picture">
-                  <pic:nvPicPr>
-                    <pic:cNvPr id="0" name="picture"/>
-                    <pic:cNvPicPr/>
-                  </pic:nvPicPr>
-                  <pic:blipFill>
-                    <a:blip r:embed="rId7">
-                      <a:extLst>
-                        <a:ext uri="{28A0092B-C50C-407E-A947-70E740481C1C}">
-                          <a14:useLocalDpi xmlns:a14="http://schemas.microsoft.com/office/drawing/2010/main" val="0"/>
-                        </a:ext>
-                      </a:extLst>
-                    </a:blip>
-                    <a:stretch>
-                      <a:fillRect/>
-                    </a:stretch>
-                  </pic:blipFill>
-                  <pic:spPr>
-                    <a:xfrm>
-                      <a:off x="0" y="0"/>
-                      <a:ext cx="1886400" cy="1893600"/>
-                    </a:xfrm>
-                    <a:prstGeom prst="rect">
-                      <a:avLst/>
-                    </a:prstGeom>
-                  </pic:spPr>
-                </pic:pic>
-              </a:graphicData>
-            </a:graphic>
-          </wp:inline>
-        </w:drawing>
-      </w:r>
+      <w:del w:id="8" w:author="Dattatray Patil (Contractor)" w:date="2021-02-14T17:45:00Z">
+        <w:r>
+          <w:rPr>
+            <w:rFonts w:ascii="Segoe UI" w:eastAsia="Segoe UI" w:hAnsi="Segoe UI" w:cs="Times New Roman"/>
+            <w:noProof/>
+            <w:sz w:val="20"/>
+          </w:rPr>
+          <w:drawing>
+            <wp:inline distT="0" distB="0" distL="0" distR="0" wp14:anchorId="2B3F0B56" wp14:editId="5CDB2F82">
+              <wp:extent cx="1886400" cy="1893600"/>
+              <wp:effectExtent l="0" t="0" r="0" b="0"/>
+              <wp:docPr id="700467092" name="picture"/>
+              <wp:cNvGraphicFramePr>
+                <a:graphicFrameLocks xmlns:a="http://schemas.openxmlformats.org/drawingml/2006/main" noChangeAspect="1"/>
+              </wp:cNvGraphicFramePr>
+              <a:graphic xmlns:a="http://schemas.openxmlformats.org/drawingml/2006/main">
+                <a:graphicData uri="http://schemas.openxmlformats.org/drawingml/2006/picture">
+                  <pic:pic xmlns:pic="http://schemas.openxmlformats.org/drawingml/2006/picture">
+                    <pic:nvPicPr>
+                      <pic:cNvPr id="0" name="picture"/>
+                      <pic:cNvPicPr/>
+                    </pic:nvPicPr>
+                    <pic:blipFill>
+                      <a:blip r:embed="rId9">
+                        <a:extLst>
+                          <a:ext uri="{28A0092B-C50C-407E-A947-70E740481C1C}">
+                            <a14:useLocalDpi xmlns:a14="http://schemas.microsoft.com/office/drawing/2010/main" val="0"/>
+                          </a:ext>
+                        </a:extLst>
+                      </a:blip>
+                      <a:stretch>
+                        <a:fillRect/>
+                      </a:stretch>
+                    </pic:blipFill>
+                    <pic:spPr>
+                      <a:xfrm>
+                        <a:off x="0" y="0"/>
+                        <a:ext cx="1886400" cy="1893600"/>
+                      </a:xfrm>
+                      <a:prstGeom prst="rect">
+                        <a:avLst/>
+                      </a:prstGeom>
+                    </pic:spPr>
+                  </pic:pic>
+                </a:graphicData>
+              </a:graphic>
+            </wp:inline>
+          </w:drawing>
+        </w:r>
+      </w:del>
+      <w:ins w:id="9" w:author="Dattatray Patil (Contractor)" w:date="2021-02-14T17:45:00Z">
+        <w:r>
+          <w:rPr>
+            <w:noProof/>
+          </w:rPr>
+          <w:drawing>
+            <wp:inline distT="0" distB="0" distL="0" distR="0" wp14:anchorId="0F1EFF07" wp14:editId="7C517AA6">
+              <wp:extent cx="2676525" cy="1784350"/>
+              <wp:effectExtent l="19050" t="19050" r="28575" b="25400"/>
+              <wp:docPr id="1" name="Picture 1"/>
+              <wp:cNvGraphicFramePr>
+                <a:graphicFrameLocks xmlns:a="http://schemas.openxmlformats.org/drawingml/2006/main" noChangeAspect="1"/>
+              </wp:cNvGraphicFramePr>
+              <a:graphic xmlns:a="http://schemas.openxmlformats.org/drawingml/2006/main">
+                <a:graphicData uri="http://schemas.openxmlformats.org/drawingml/2006/picture">
+                  <pic:pic xmlns:pic="http://schemas.openxmlformats.org/drawingml/2006/picture">
+                    <pic:nvPicPr>
+                      <pic:cNvPr id="1" name=""/>
+                      <pic:cNvPicPr/>
+                    </pic:nvPicPr>
+                    <pic:blipFill>
+                      <a:blip r:embed="rId10"/>
+                      <a:stretch>
+                        <a:fillRect/>
+                      </a:stretch>
+                    </pic:blipFill>
+                    <pic:spPr>
+                      <a:xfrm>
+                        <a:off x="0" y="0"/>
+                        <a:ext cx="2676525" cy="1784350"/>
+                      </a:xfrm>
+                      <a:prstGeom prst="rect">
+                        <a:avLst/>
+                      </a:prstGeom>
+                      <a:ln>
+                        <a:solidFill>
+                          <a:schemeClr val="bg1">
+                            <a:lumMod val="85000"/>
+                          </a:schemeClr>
+                        </a:solidFill>
+                      </a:ln>
+                    </pic:spPr>
+                  </pic:pic>
+                </a:graphicData>
+              </a:graphic>
+            </wp:inline>
+          </w:drawing>
+        </w:r>
+      </w:ins>
     </w:p>
     <w:p>
       <w:pPr>
@@ -546,7 +619,7 @@
         <w:lastRenderedPageBreak/>
         <w:t xml:space="preserve">Add a condition to check if the mail subject </w:t>
       </w:r>
-      <w:commentRangeStart w:id="2"/>
+      <w:commentRangeStart w:id="10"/>
       <w:r>
         <w:rPr>
           <w:rFonts w:ascii="Segoe UI" w:eastAsia="Segoe UI" w:hAnsi="Segoe UI" w:cs="Times New Roman"/>
@@ -554,14 +627,14 @@
         </w:rPr>
         <w:t>contains</w:t>
       </w:r>
-      <w:commentRangeEnd w:id="2"/>
+      <w:commentRangeEnd w:id="10"/>
       <w:r>
         <w:rPr>
           <w:rFonts w:ascii="Segoe UI" w:eastAsia="Segoe UI" w:hAnsi="Segoe UI" w:cs="Times New Roman"/>
           <w:sz w:val="16"/>
           <w:szCs w:val="16"/>
         </w:rPr>
-        <w:commentReference w:id="2"/>
+        <w:commentReference w:id="10"/>
       </w:r>
       <w:r>
         <w:rPr>
@@ -840,9 +913,9 @@
           <w:sz w:val="20"/>
         </w:rPr>
         <w:drawing>
-          <wp:inline distT="0" distB="0" distL="0" distR="0" wp14:anchorId="774A8380" wp14:editId="00A3BB97">
+          <wp:inline distT="0" distB="0" distL="0" distR="0" wp14:anchorId="774A8380" wp14:editId="7D4825F5">
             <wp:extent cx="4338000" cy="1789200"/>
-            <wp:effectExtent l="0" t="0" r="5715" b="1905"/>
+            <wp:effectExtent l="19050" t="19050" r="24765" b="20955"/>
             <wp:docPr id="315831814" name="picture"/>
             <wp:cNvGraphicFramePr>
               <a:graphicFrameLocks xmlns:a="http://schemas.openxmlformats.org/drawingml/2006/main" noChangeAspect="1"/>
@@ -855,7 +928,7 @@
                     <pic:cNvPicPr/>
                   </pic:nvPicPr>
                   <pic:blipFill>
-                    <a:blip r:embed="rId11">
+                    <a:blip r:embed="rId14">
                       <a:extLst>
                         <a:ext uri="{28A0092B-C50C-407E-A947-70E740481C1C}">
                           <a14:useLocalDpi xmlns:a14="http://schemas.microsoft.com/office/drawing/2010/main" val="0"/>
@@ -874,6 +947,13 @@
                     <a:prstGeom prst="rect">
                       <a:avLst/>
                     </a:prstGeom>
+                    <a:ln>
+                      <a:solidFill>
+                        <a:schemeClr val="bg1">
+                          <a:lumMod val="85000"/>
+                        </a:schemeClr>
+                      </a:solidFill>
+                    </a:ln>
                   </pic:spPr>
                 </pic:pic>
               </a:graphicData>
@@ -951,7 +1031,7 @@
                     <pic:cNvPicPr/>
                   </pic:nvPicPr>
                   <pic:blipFill rotWithShape="1">
-                    <a:blip r:embed="rId12" cstate="print">
+                    <a:blip r:embed="rId15" cstate="print">
                       <a:extLst>
                         <a:ext uri="{28A0092B-C50C-407E-A947-70E740481C1C}">
                           <a14:useLocalDpi xmlns:a14="http://schemas.microsoft.com/office/drawing/2010/main" val="0"/>
@@ -1076,9 +1156,9 @@
           <w:sz w:val="20"/>
         </w:rPr>
         <w:drawing>
-          <wp:inline distT="0" distB="0" distL="0" distR="0" wp14:anchorId="71F2783E" wp14:editId="7DFBCBFB">
+          <wp:inline distT="0" distB="0" distL="0" distR="0" wp14:anchorId="71F2783E" wp14:editId="1852D5DE">
             <wp:extent cx="2408400" cy="4287600"/>
-            <wp:effectExtent l="0" t="0" r="0" b="0"/>
+            <wp:effectExtent l="19050" t="19050" r="11430" b="17780"/>
             <wp:docPr id="965513253" name="picture"/>
             <wp:cNvGraphicFramePr>
               <a:graphicFrameLocks xmlns:a="http://schemas.openxmlformats.org/drawingml/2006/main" noChangeAspect="1"/>
@@ -1091,7 +1171,7 @@
                     <pic:cNvPicPr/>
                   </pic:nvPicPr>
                   <pic:blipFill>
-                    <a:blip r:embed="rId13">
+                    <a:blip r:embed="rId16">
                       <a:extLst>
                         <a:ext uri="{28A0092B-C50C-407E-A947-70E740481C1C}">
                           <a14:useLocalDpi xmlns:a14="http://schemas.microsoft.com/office/drawing/2010/main" val="0"/>
@@ -1110,6 +1190,13 @@
                     <a:prstGeom prst="rect">
                       <a:avLst/>
                     </a:prstGeom>
+                    <a:ln>
+                      <a:solidFill>
+                        <a:schemeClr val="bg1">
+                          <a:lumMod val="85000"/>
+                        </a:schemeClr>
+                      </a:solidFill>
+                    </a:ln>
                   </pic:spPr>
                 </pic:pic>
               </a:graphicData>
@@ -1120,38 +1207,71 @@
     </w:p>
     <w:p>
       <w:pPr>
-        <w:keepNext/>
-        <w:keepLines/>
-        <w:spacing w:before="240" w:after="60"/>
-        <w:outlineLvl w:val="3"/>
+        <w:pStyle w:val="Heading2"/>
         <w:rPr>
           <w:rFonts w:ascii="Segoe UI" w:eastAsia="Times New Roman" w:hAnsi="Segoe UI" w:cs="Segoe UI"/>
-          <w:iCs/>
-          <w:color w:val="0078D7"/>
           <w:sz w:val="28"/>
-        </w:rPr>
-      </w:pPr>
+          <w:szCs w:val="28"/>
+          <w:rPrChange w:id="11" w:author="Dattatray Patil (Contractor)" w:date="2021-02-14T17:50:00Z">
+            <w:rPr/>
+          </w:rPrChange>
+        </w:rPr>
+        <w:pPrChange w:id="12" w:author="Dattatray Patil (Contractor)" w:date="2021-02-14T17:50:00Z">
+          <w:pPr>
+            <w:keepNext/>
+            <w:keepLines/>
+            <w:spacing w:before="240" w:after="60"/>
+            <w:outlineLvl w:val="3"/>
+          </w:pPr>
+        </w:pPrChange>
+      </w:pPr>
+      <w:r>
+        <w:rPr>
+          <w:rFonts w:eastAsia="Times New Roman"/>
+        </w:rPr>
+        <w:br w:type="page"/>
+      </w:r>
+      <w:bookmarkStart w:id="13" w:name="_Toc41060358"/>
       <w:r>
         <w:rPr>
           <w:rFonts w:ascii="Segoe UI" w:eastAsia="Times New Roman" w:hAnsi="Segoe UI" w:cs="Segoe UI"/>
-          <w:iCs/>
-          <w:color w:val="0078D7"/>
+          <w:color w:val="0070C0"/>
           <w:sz w:val="28"/>
-        </w:rPr>
-        <w:br w:type="page"/>
-      </w:r>
-      <w:bookmarkStart w:id="3" w:name="_Toc41060358"/>
+          <w:szCs w:val="28"/>
+          <w:rPrChange w:id="14" w:author="Dattatray Patil (Contractor)" w:date="2021-02-14T17:50:00Z">
+            <w:rPr/>
+          </w:rPrChange>
+        </w:rPr>
+        <w:lastRenderedPageBreak/>
+        <w:t>Task 3.</w:t>
+      </w:r>
+      <w:del w:id="15" w:author="Dattatray Patil (Contractor)" w:date="2021-02-14T17:50:00Z">
+        <w:r>
+          <w:rPr>
+            <w:rFonts w:ascii="Segoe UI" w:eastAsia="Times New Roman" w:hAnsi="Segoe UI" w:cs="Segoe UI"/>
+            <w:color w:val="0070C0"/>
+            <w:sz w:val="28"/>
+            <w:szCs w:val="28"/>
+            <w:rPrChange w:id="16" w:author="Dattatray Patil (Contractor)" w:date="2021-02-14T17:50:00Z">
+              <w:rPr/>
+            </w:rPrChange>
+          </w:rPr>
+          <w:delText>1</w:delText>
+        </w:r>
+      </w:del>
       <w:r>
         <w:rPr>
           <w:rFonts w:ascii="Segoe UI" w:eastAsia="Times New Roman" w:hAnsi="Segoe UI" w:cs="Segoe UI"/>
-          <w:iCs/>
-          <w:color w:val="0078D7"/>
+          <w:color w:val="0070C0"/>
           <w:sz w:val="28"/>
-        </w:rPr>
-        <w:lastRenderedPageBreak/>
-        <w:t>Task 3.12: Filter the trigger</w:t>
-      </w:r>
-      <w:bookmarkEnd w:id="3"/>
+          <w:szCs w:val="28"/>
+          <w:rPrChange w:id="17" w:author="Dattatray Patil (Contractor)" w:date="2021-02-14T17:50:00Z">
+            <w:rPr/>
+          </w:rPrChange>
+        </w:rPr>
+        <w:t>2: Filter the trigger</w:t>
+      </w:r>
+      <w:bookmarkEnd w:id="13"/>
     </w:p>
     <w:p>
       <w:pPr>
@@ -1217,9 +1337,9 @@
           <w:sz w:val="20"/>
         </w:rPr>
         <w:drawing>
-          <wp:inline distT="0" distB="0" distL="0" distR="0" wp14:anchorId="3FCD6288" wp14:editId="4549C91B">
+          <wp:inline distT="0" distB="0" distL="0" distR="0" wp14:anchorId="3FCD6288" wp14:editId="0794A669">
             <wp:extent cx="4413700" cy="4372604"/>
-            <wp:effectExtent l="0" t="0" r="6350" b="9525"/>
+            <wp:effectExtent l="19050" t="19050" r="25400" b="28575"/>
             <wp:docPr id="1358290723" name="Picture 1208665431"/>
             <wp:cNvGraphicFramePr>
               <a:graphicFrameLocks xmlns:a="http://schemas.openxmlformats.org/drawingml/2006/main" noChangeAspect="1"/>
@@ -1232,7 +1352,7 @@
                     <pic:cNvPicPr/>
                   </pic:nvPicPr>
                   <pic:blipFill>
-                    <a:blip r:embed="rId14">
+                    <a:blip r:embed="rId17">
                       <a:extLst>
                         <a:ext uri="{28A0092B-C50C-407E-A947-70E740481C1C}">
                           <a14:useLocalDpi xmlns:a14="http://schemas.microsoft.com/office/drawing/2010/main" val="0"/>
@@ -1251,6 +1371,13 @@
                     <a:prstGeom prst="rect">
                       <a:avLst/>
                     </a:prstGeom>
+                    <a:ln>
+                      <a:solidFill>
+                        <a:schemeClr val="bg1">
+                          <a:lumMod val="85000"/>
+                        </a:schemeClr>
+                      </a:solidFill>
+                    </a:ln>
                   </pic:spPr>
                 </pic:pic>
               </a:graphicData>
@@ -1327,9 +1454,9 @@
           <w:sz w:val="20"/>
         </w:rPr>
         <w:drawing>
-          <wp:inline distT="0" distB="0" distL="0" distR="0" wp14:anchorId="3AB4F883" wp14:editId="4BAE7C0D">
-            <wp:extent cx="6848476" cy="1285875"/>
-            <wp:effectExtent l="0" t="0" r="9525" b="9525"/>
+          <wp:inline distT="0" distB="0" distL="0" distR="0" wp14:anchorId="3AB4F883" wp14:editId="124C5EA5">
+            <wp:extent cx="5429250" cy="1019400"/>
+            <wp:effectExtent l="19050" t="19050" r="19050" b="28575"/>
             <wp:docPr id="50262346" name="Picture 1208665432"/>
             <wp:cNvGraphicFramePr>
               <a:graphicFrameLocks xmlns:a="http://schemas.openxmlformats.org/drawingml/2006/main" noChangeAspect="1"/>
@@ -1342,7 +1469,7 @@
                     <pic:cNvPicPr/>
                   </pic:nvPicPr>
                   <pic:blipFill>
-                    <a:blip r:embed="rId15">
+                    <a:blip r:embed="rId18">
                       <a:extLst>
                         <a:ext uri="{28A0092B-C50C-407E-A947-70E740481C1C}">
                           <a14:useLocalDpi xmlns:a14="http://schemas.microsoft.com/office/drawing/2010/main" val="0"/>
@@ -1356,11 +1483,18 @@
                   <pic:spPr>
                     <a:xfrm>
                       <a:off x="0" y="0"/>
-                      <a:ext cx="6848476" cy="1285875"/>
+                      <a:ext cx="5472144" cy="1027454"/>
                     </a:xfrm>
                     <a:prstGeom prst="rect">
                       <a:avLst/>
                     </a:prstGeom>
+                    <a:ln>
+                      <a:solidFill>
+                        <a:schemeClr val="bg1">
+                          <a:lumMod val="85000"/>
+                        </a:schemeClr>
+                      </a:solidFill>
+                    </a:ln>
                   </pic:spPr>
                 </pic:pic>
               </a:graphicData>
@@ -1371,10 +1505,14 @@
     </w:p>
     <w:p>
       <w:pPr>
-        <w:rPr>
-          <w:rFonts w:ascii="Segoe UI" w:eastAsia="Segoe UI" w:hAnsi="Segoe UI" w:cs="Times New Roman"/>
-          <w:sz w:val="20"/>
-        </w:rPr>
+        <w:ind w:left="1440"/>
+        <w:rPr>
+          <w:rFonts w:ascii="Segoe UI" w:eastAsia="Segoe UI" w:hAnsi="Segoe UI" w:cs="Times New Roman"/>
+          <w:sz w:val="20"/>
+        </w:rPr>
+        <w:pPrChange w:id="18" w:author="Dattatray Patil (Contractor)" w:date="2021-02-14T17:49:00Z">
+          <w:pPr/>
+        </w:pPrChange>
       </w:pPr>
       <w:r>
         <w:rPr>
@@ -1384,9 +1522,9 @@
         </w:rPr>
         <w:lastRenderedPageBreak/>
         <w:drawing>
-          <wp:inline distT="0" distB="0" distL="0" distR="0" wp14:anchorId="7FD9DCFB" wp14:editId="63FF765A">
+          <wp:inline distT="0" distB="0" distL="0" distR="0" wp14:anchorId="7FD9DCFB" wp14:editId="7EF61452">
             <wp:extent cx="4086225" cy="5501862"/>
-            <wp:effectExtent l="0" t="0" r="0" b="3810"/>
+            <wp:effectExtent l="19050" t="19050" r="9525" b="22860"/>
             <wp:docPr id="421709729" name="Picture 1208665433"/>
             <wp:cNvGraphicFramePr>
               <a:graphicFrameLocks xmlns:a="http://schemas.openxmlformats.org/drawingml/2006/main" noChangeAspect="1"/>
@@ -1399,7 +1537,7 @@
                     <pic:cNvPicPr/>
                   </pic:nvPicPr>
                   <pic:blipFill>
-                    <a:blip r:embed="rId16">
+                    <a:blip r:embed="rId19">
                       <a:extLst>
                         <a:ext uri="{28A0092B-C50C-407E-A947-70E740481C1C}">
                           <a14:useLocalDpi xmlns:a14="http://schemas.microsoft.com/office/drawing/2010/main" val="0"/>
@@ -1418,6 +1556,13 @@
                     <a:prstGeom prst="rect">
                       <a:avLst/>
                     </a:prstGeom>
+                    <a:ln>
+                      <a:solidFill>
+                        <a:schemeClr val="bg1">
+                          <a:lumMod val="85000"/>
+                        </a:schemeClr>
+                      </a:solidFill>
+                    </a:ln>
                   </pic:spPr>
                 </pic:pic>
               </a:graphicData>
@@ -1484,7 +1629,27 @@
           <w:iCs/>
           <w:sz w:val="20"/>
         </w:rPr>
-        <w:t>@contains(triggerOutputs()?['body/subject'],'!')</w:t>
+        <w:t>@contains(</w:t>
+      </w:r>
+      <w:proofErr w:type="spellStart"/>
+      <w:r>
+        <w:rPr>
+          <w:rFonts w:ascii="Segoe UI" w:eastAsia="Segoe UI" w:hAnsi="Segoe UI" w:cs="Times New Roman"/>
+          <w:i/>
+          <w:iCs/>
+          <w:sz w:val="20"/>
+        </w:rPr>
+        <w:t>triggerOutputs</w:t>
+      </w:r>
+      <w:proofErr w:type="spellEnd"/>
+      <w:r>
+        <w:rPr>
+          <w:rFonts w:ascii="Segoe UI" w:eastAsia="Segoe UI" w:hAnsi="Segoe UI" w:cs="Times New Roman"/>
+          <w:i/>
+          <w:iCs/>
+          <w:sz w:val="20"/>
+        </w:rPr>
+        <w:t>()?['body/subject'],'!')</w:t>
       </w:r>
     </w:p>
     <w:p>
@@ -1518,7 +1683,7 @@
                     <pic:cNvPicPr/>
                   </pic:nvPicPr>
                   <pic:blipFill>
-                    <a:blip r:embed="rId17">
+                    <a:blip r:embed="rId20">
                       <a:extLst>
                         <a:ext uri="{28A0092B-C50C-407E-A947-70E740481C1C}">
                           <a14:useLocalDpi xmlns:a14="http://schemas.microsoft.com/office/drawing/2010/main" val="0"/>
@@ -1620,32 +1785,66 @@
     </w:p>
     <w:p>
       <w:pPr>
-        <w:rPr>
-          <w:b/>
-          <w:bCs/>
-        </w:rPr>
-      </w:pPr>
-    </w:p>
-    <w:p>
-      <w:pPr>
-        <w:rPr>
-          <w:b/>
-          <w:bCs/>
-        </w:rPr>
-      </w:pPr>
-      <w:r>
-        <w:rPr>
-          <w:b/>
-          <w:bCs/>
+        <w:pStyle w:val="Heading2"/>
+        <w:rPr>
+          <w:rFonts w:ascii="Segoe UI" w:eastAsia="Times New Roman" w:hAnsi="Segoe UI" w:cs="Segoe UI"/>
+          <w:color w:val="0070C0"/>
+          <w:sz w:val="28"/>
+          <w:szCs w:val="28"/>
+          <w:rPrChange w:id="19" w:author="Dattatray Patil (Contractor)" w:date="2021-02-14T18:15:00Z">
+            <w:rPr>
+              <w:b/>
+              <w:bCs/>
+            </w:rPr>
+          </w:rPrChange>
+        </w:rPr>
+        <w:pPrChange w:id="20" w:author="Dattatray Patil (Contractor)" w:date="2021-02-14T18:15:00Z">
+          <w:pPr/>
+        </w:pPrChange>
+      </w:pPr>
+      <w:bookmarkStart w:id="21" w:name="_GoBack"/>
+    </w:p>
+    <w:p>
+      <w:pPr>
+        <w:pStyle w:val="Heading2"/>
+        <w:rPr>
+          <w:rFonts w:ascii="Segoe UI" w:eastAsia="Times New Roman" w:hAnsi="Segoe UI" w:cs="Segoe UI"/>
+          <w:color w:val="0070C0"/>
+          <w:sz w:val="28"/>
+          <w:szCs w:val="28"/>
+          <w:rPrChange w:id="22" w:author="Dattatray Patil (Contractor)" w:date="2021-02-14T18:15:00Z">
+            <w:rPr>
+              <w:b/>
+              <w:bCs/>
+            </w:rPr>
+          </w:rPrChange>
+        </w:rPr>
+        <w:pPrChange w:id="23" w:author="Dattatray Patil (Contractor)" w:date="2021-02-14T18:15:00Z">
+          <w:pPr/>
+        </w:pPrChange>
+      </w:pPr>
+      <w:r>
+        <w:rPr>
+          <w:rFonts w:ascii="Segoe UI" w:eastAsia="Times New Roman" w:hAnsi="Segoe UI" w:cs="Segoe UI"/>
+          <w:color w:val="0070C0"/>
+          <w:sz w:val="28"/>
+          <w:szCs w:val="28"/>
+          <w:rPrChange w:id="24" w:author="Dattatray Patil (Contractor)" w:date="2021-02-14T18:15:00Z">
+            <w:rPr>
+              <w:b/>
+              <w:bCs/>
+            </w:rPr>
+          </w:rPrChange>
         </w:rPr>
         <w:t>We need your feedback</w:t>
       </w:r>
     </w:p>
+    <w:bookmarkEnd w:id="21"/>
     <w:p>
       <w:r>
         <w:t xml:space="preserve">Do you want to report an issue or to suggest something? We need your feedback: </w:t>
       </w:r>
-      <w:hyperlink r:id="rId18" w:history="1">
+      <w:hyperlink r:id="rId21" w:history="1">
         <w:r>
           <w:rPr>
             <w:rStyle w:val="Hyperlink"/>
@@ -1676,8 +1875,8 @@
 </file>
 
 <file path=word/comments.xml><?xml version="1.0" encoding="utf-8"?>
-<w:comments xmlns:wpc="http://schemas.microsoft.com/office/word/2010/wordprocessingCanvas" xmlns:cx="http://schemas.microsoft.com/office/drawing/2014/chartex" xmlns:cx1="http://schemas.microsoft.com/office/drawing/2015/9/8/chartex" xmlns:cx2="http://schemas.microsoft.com/office/drawing/2015/10/21/chartex" xmlns:cx3="http://schemas.microsoft.com/office/drawing/2016/5/9/chartex" xmlns:cx4="http://schemas.microsoft.com/office/drawing/2016/5/10/chartex" xmlns:cx5="http://schemas.microsoft.com/office/drawing/2016/5/11/chartex" xmlns:cx6="http://schemas.microsoft.com/office/drawing/2016/5/12/chartex" xmlns:cx7="http://schemas.microsoft.com/office/drawing/2016/5/13/chartex" xmlns:cx8="http://schemas.microsoft.com/office/drawing/2016/5/14/chartex" xmlns:mc="http://schemas.openxmlformats.org/markup-compatibility/2006" xmlns:aink="http://schemas.microsoft.com/office/drawing/2016/ink" xmlns:am3d="http://schemas.microsoft.com/office/drawing/2017/model3d" xmlns:o="urn:schemas-microsoft-com:office:office" xmlns:r="http://schemas.openxmlformats.org/officeDocument/2006/relationships" xmlns:m="http://schemas.openxmlformats.org/officeDocument/2006/math" xmlns:v="urn:schemas-microsoft-com:vml" xmlns:wp14="http://schemas.microsoft.com/office/word/2010/wordprocessingDrawing" xmlns:wp="http://schemas.openxmlformats.org/drawingml/2006/wordprocessingDrawing" xmlns:w10="urn:schemas-microsoft-com:office:word" xmlns:w="http://schemas.openxmlformats.org/wordprocessingml/2006/main" xmlns:w14="http://schemas.microsoft.com/office/word/2010/wordml" xmlns:w15="http://schemas.microsoft.com/office/word/2012/wordml" xmlns:w16cex="http://schemas.microsoft.com/office/word/2018/wordml/cex" xmlns:w16cid="http://schemas.microsoft.com/office/word/2016/wordml/cid" xmlns:w16="http://schemas.microsoft.com/office/word/2018/wordml" xmlns:w16se="http://schemas.microsoft.com/office/word/2015/wordml/symex" xmlns:wpg="http://schemas.microsoft.com/office/word/2010/wordprocessingGroup" xmlns:wpi="http://schemas.microsoft.com/office/word/2010/wordprocessingInk" xmlns:wne="http://schemas.microsoft.com/office/word/2006/wordml" xmlns:wps="http://schemas.microsoft.com/office/word/2010/wordprocessingShape" mc:Ignorable="w14 w15 w16se w16cid w16 w16cex wp14">
-  <w:comment w:id="2" w:author="Author" w:initials="A">
+<w:comments xmlns:wpc="http://schemas.microsoft.com/office/word/2010/wordprocessingCanvas" xmlns:cx="http://schemas.microsoft.com/office/drawing/2014/chartex" xmlns:cx1="http://schemas.microsoft.com/office/drawing/2015/9/8/chartex" xmlns:cx2="http://schemas.microsoft.com/office/drawing/2015/10/21/chartex" xmlns:cx3="http://schemas.microsoft.com/office/drawing/2016/5/9/chartex" xmlns:cx4="http://schemas.microsoft.com/office/drawing/2016/5/10/chartex" xmlns:cx5="http://schemas.microsoft.com/office/drawing/2016/5/11/chartex" xmlns:cx6="http://schemas.microsoft.com/office/drawing/2016/5/12/chartex" xmlns:cx7="http://schemas.microsoft.com/office/drawing/2016/5/13/chartex" xmlns:cx8="http://schemas.microsoft.com/office/drawing/2016/5/14/chartex" xmlns:mc="http://schemas.openxmlformats.org/markup-compatibility/2006" xmlns:aink="http://schemas.microsoft.com/office/drawing/2016/ink" xmlns:am3d="http://schemas.microsoft.com/office/drawing/2017/model3d" xmlns:o="urn:schemas-microsoft-com:office:office" xmlns:r="http://schemas.openxmlformats.org/officeDocument/2006/relationships" xmlns:m="http://schemas.openxmlformats.org/officeDocument/2006/math" xmlns:v="urn:schemas-microsoft-com:vml" xmlns:wp14="http://schemas.microsoft.com/office/word/2010/wordprocessingDrawing" xmlns:wp="http://schemas.openxmlformats.org/drawingml/2006/wordprocessingDrawing" xmlns:w10="urn:schemas-microsoft-com:office:word" xmlns:w="http://schemas.openxmlformats.org/wordprocessingml/2006/main" xmlns:w14="http://schemas.microsoft.com/office/word/2010/wordml" xmlns:w15="http://schemas.microsoft.com/office/word/2012/wordml" xmlns:w16cid="http://schemas.microsoft.com/office/word/2016/wordml/cid" xmlns:w16se="http://schemas.microsoft.com/office/word/2015/wordml/symex" xmlns:wpg="http://schemas.microsoft.com/office/word/2010/wordprocessingGroup" xmlns:wpi="http://schemas.microsoft.com/office/word/2010/wordprocessingInk" xmlns:wne="http://schemas.microsoft.com/office/word/2006/wordml" xmlns:wps="http://schemas.microsoft.com/office/word/2010/wordprocessingShape" mc:Ignorable="w14 w15 w16se w16cid wp14">
+  <w:comment w:id="10" w:author="Author" w:initials="A">
     <w:p>
       <w:pPr>
         <w:pStyle w:val="CommentText1"/>
@@ -1688,8 +1887,13 @@
         </w:rPr>
         <w:annotationRef/>
       </w:r>
-      <w:r>
-        <w:t>Todo: use filter and/or conditional trigger</w:t>
+      <w:proofErr w:type="spellStart"/>
+      <w:r>
+        <w:t>Todo</w:t>
+      </w:r>
+      <w:proofErr w:type="spellEnd"/>
+      <w:r>
+        <w:t>: use filter and/or conditional trigger</w:t>
       </w:r>
     </w:p>
   </w:comment>
@@ -1697,19 +1901,69 @@
 </file>
 
 <file path=word/commentsExtended.xml><?xml version="1.0" encoding="utf-8"?>
-<w15:commentsEx xmlns:wpc="http://schemas.microsoft.com/office/word/2010/wordprocessingCanvas" xmlns:cx="http://schemas.microsoft.com/office/drawing/2014/chartex" xmlns:cx1="http://schemas.microsoft.com/office/drawing/2015/9/8/chartex" xmlns:cx2="http://schemas.microsoft.com/office/drawing/2015/10/21/chartex" xmlns:cx3="http://schemas.microsoft.com/office/drawing/2016/5/9/chartex" xmlns:cx4="http://schemas.microsoft.com/office/drawing/2016/5/10/chartex" xmlns:cx5="http://schemas.microsoft.com/office/drawing/2016/5/11/chartex" xmlns:cx6="http://schemas.microsoft.com/office/drawing/2016/5/12/chartex" xmlns:cx7="http://schemas.microsoft.com/office/drawing/2016/5/13/chartex" xmlns:cx8="http://schemas.microsoft.com/office/drawing/2016/5/14/chartex" xmlns:mc="http://schemas.openxmlformats.org/markup-compatibility/2006" xmlns:aink="http://schemas.microsoft.com/office/drawing/2016/ink" xmlns:am3d="http://schemas.microsoft.com/office/drawing/2017/model3d" xmlns:o="urn:schemas-microsoft-com:office:office" xmlns:r="http://schemas.openxmlformats.org/officeDocument/2006/relationships" xmlns:m="http://schemas.openxmlformats.org/officeDocument/2006/math" xmlns:v="urn:schemas-microsoft-com:vml" xmlns:wp14="http://schemas.microsoft.com/office/word/2010/wordprocessingDrawing" xmlns:wp="http://schemas.openxmlformats.org/drawingml/2006/wordprocessingDrawing" xmlns:w10="urn:schemas-microsoft-com:office:word" xmlns:w="http://schemas.openxmlformats.org/wordprocessingml/2006/main" xmlns:w14="http://schemas.microsoft.com/office/word/2010/wordml" xmlns:w15="http://schemas.microsoft.com/office/word/2012/wordml" xmlns:w16cex="http://schemas.microsoft.com/office/word/2018/wordml/cex" xmlns:w16cid="http://schemas.microsoft.com/office/word/2016/wordml/cid" xmlns:w16="http://schemas.microsoft.com/office/word/2018/wordml" xmlns:w16se="http://schemas.microsoft.com/office/word/2015/wordml/symex" xmlns:wpg="http://schemas.microsoft.com/office/word/2010/wordprocessingGroup" xmlns:wpi="http://schemas.microsoft.com/office/word/2010/wordprocessingInk" xmlns:wne="http://schemas.microsoft.com/office/word/2006/wordml" xmlns:wps="http://schemas.microsoft.com/office/word/2010/wordprocessingShape" mc:Ignorable="w14 w15 w16se w16cid w16 w16cex wp14">
+<w15:commentsEx xmlns:wpc="http://schemas.microsoft.com/office/word/2010/wordprocessingCanvas" xmlns:cx="http://schemas.microsoft.com/office/drawing/2014/chartex" xmlns:cx1="http://schemas.microsoft.com/office/drawing/2015/9/8/chartex" xmlns:cx2="http://schemas.microsoft.com/office/drawing/2015/10/21/chartex" xmlns:cx3="http://schemas.microsoft.com/office/drawing/2016/5/9/chartex" xmlns:cx4="http://schemas.microsoft.com/office/drawing/2016/5/10/chartex" xmlns:cx5="http://schemas.microsoft.com/office/drawing/2016/5/11/chartex" xmlns:cx6="http://schemas.microsoft.com/office/drawing/2016/5/12/chartex" xmlns:cx7="http://schemas.microsoft.com/office/drawing/2016/5/13/chartex" xmlns:cx8="http://schemas.microsoft.com/office/drawing/2016/5/14/chartex" xmlns:mc="http://schemas.openxmlformats.org/markup-compatibility/2006" xmlns:aink="http://schemas.microsoft.com/office/drawing/2016/ink" xmlns:am3d="http://schemas.microsoft.com/office/drawing/2017/model3d" xmlns:o="urn:schemas-microsoft-com:office:office" xmlns:r="http://schemas.openxmlformats.org/officeDocument/2006/relationships" xmlns:m="http://schemas.openxmlformats.org/officeDocument/2006/math" xmlns:v="urn:schemas-microsoft-com:vml" xmlns:wp14="http://schemas.microsoft.com/office/word/2010/wordprocessingDrawing" xmlns:wp="http://schemas.openxmlformats.org/drawingml/2006/wordprocessingDrawing" xmlns:w10="urn:schemas-microsoft-com:office:word" xmlns:w="http://schemas.openxmlformats.org/wordprocessingml/2006/main" xmlns:w14="http://schemas.microsoft.com/office/word/2010/wordml" xmlns:w15="http://schemas.microsoft.com/office/word/2012/wordml" xmlns:w16cid="http://schemas.microsoft.com/office/word/2016/wordml/cid" xmlns:w16se="http://schemas.microsoft.com/office/word/2015/wordml/symex" xmlns:wpg="http://schemas.microsoft.com/office/word/2010/wordprocessingGroup" xmlns:wpi="http://schemas.microsoft.com/office/word/2010/wordprocessingInk" xmlns:wne="http://schemas.microsoft.com/office/word/2006/wordml" xmlns:wps="http://schemas.microsoft.com/office/word/2010/wordprocessingShape" mc:Ignorable="w14 w15 w16se w16cid wp14">
   <w15:commentEx w15:paraId="76A818EB" w15:done="1"/>
 </w15:commentsEx>
 </file>
 
 <file path=word/commentsIds.xml><?xml version="1.0" encoding="utf-8"?>
-<w16cid:commentsIds xmlns:wpc="http://schemas.microsoft.com/office/word/2010/wordprocessingCanvas" xmlns:cx="http://schemas.microsoft.com/office/drawing/2014/chartex" xmlns:cx1="http://schemas.microsoft.com/office/drawing/2015/9/8/chartex" xmlns:cx2="http://schemas.microsoft.com/office/drawing/2015/10/21/chartex" xmlns:cx3="http://schemas.microsoft.com/office/drawing/2016/5/9/chartex" xmlns:cx4="http://schemas.microsoft.com/office/drawing/2016/5/10/chartex" xmlns:cx5="http://schemas.microsoft.com/office/drawing/2016/5/11/chartex" xmlns:cx6="http://schemas.microsoft.com/office/drawing/2016/5/12/chartex" xmlns:cx7="http://schemas.microsoft.com/office/drawing/2016/5/13/chartex" xmlns:cx8="http://schemas.microsoft.com/office/drawing/2016/5/14/chartex" xmlns:mc="http://schemas.openxmlformats.org/markup-compatibility/2006" xmlns:aink="http://schemas.microsoft.com/office/drawing/2016/ink" xmlns:am3d="http://schemas.microsoft.com/office/drawing/2017/model3d" xmlns:o="urn:schemas-microsoft-com:office:office" xmlns:r="http://schemas.openxmlformats.org/officeDocument/2006/relationships" xmlns:m="http://schemas.openxmlformats.org/officeDocument/2006/math" xmlns:v="urn:schemas-microsoft-com:vml" xmlns:wp14="http://schemas.microsoft.com/office/word/2010/wordprocessingDrawing" xmlns:wp="http://schemas.openxmlformats.org/drawingml/2006/wordprocessingDrawing" xmlns:w10="urn:schemas-microsoft-com:office:word" xmlns:w="http://schemas.openxmlformats.org/wordprocessingml/2006/main" xmlns:w14="http://schemas.microsoft.com/office/word/2010/wordml" xmlns:w15="http://schemas.microsoft.com/office/word/2012/wordml" xmlns:w16cex="http://schemas.microsoft.com/office/word/2018/wordml/cex" xmlns:w16cid="http://schemas.microsoft.com/office/word/2016/wordml/cid" xmlns:w16="http://schemas.microsoft.com/office/word/2018/wordml" xmlns:w16se="http://schemas.microsoft.com/office/word/2015/wordml/symex" xmlns:wpg="http://schemas.microsoft.com/office/word/2010/wordprocessingGroup" xmlns:wpi="http://schemas.microsoft.com/office/word/2010/wordprocessingInk" xmlns:wne="http://schemas.microsoft.com/office/word/2006/wordml" xmlns:wps="http://schemas.microsoft.com/office/word/2010/wordprocessingShape" mc:Ignorable="w14 w15 w16se w16cid w16 w16cex wp14">
+<w16cid:commentsIds xmlns:wpc="http://schemas.microsoft.com/office/word/2010/wordprocessingCanvas" xmlns:cx="http://schemas.microsoft.com/office/drawing/2014/chartex" xmlns:cx1="http://schemas.microsoft.com/office/drawing/2015/9/8/chartex" xmlns:cx2="http://schemas.microsoft.com/office/drawing/2015/10/21/chartex" xmlns:cx3="http://schemas.microsoft.com/office/drawing/2016/5/9/chartex" xmlns:cx4="http://schemas.microsoft.com/office/drawing/2016/5/10/chartex" xmlns:cx5="http://schemas.microsoft.com/office/drawing/2016/5/11/chartex" xmlns:cx6="http://schemas.microsoft.com/office/drawing/2016/5/12/chartex" xmlns:cx7="http://schemas.microsoft.com/office/drawing/2016/5/13/chartex" xmlns:cx8="http://schemas.microsoft.com/office/drawing/2016/5/14/chartex" xmlns:mc="http://schemas.openxmlformats.org/markup-compatibility/2006" xmlns:aink="http://schemas.microsoft.com/office/drawing/2016/ink" xmlns:am3d="http://schemas.microsoft.com/office/drawing/2017/model3d" xmlns:o="urn:schemas-microsoft-com:office:office" xmlns:r="http://schemas.openxmlformats.org/officeDocument/2006/relationships" xmlns:m="http://schemas.openxmlformats.org/officeDocument/2006/math" xmlns:v="urn:schemas-microsoft-com:vml" xmlns:wp14="http://schemas.microsoft.com/office/word/2010/wordprocessingDrawing" xmlns:wp="http://schemas.openxmlformats.org/drawingml/2006/wordprocessingDrawing" xmlns:w10="urn:schemas-microsoft-com:office:word" xmlns:w="http://schemas.openxmlformats.org/wordprocessingml/2006/main" xmlns:w14="http://schemas.microsoft.com/office/word/2010/wordml" xmlns:w15="http://schemas.microsoft.com/office/word/2012/wordml" xmlns:w16cid="http://schemas.microsoft.com/office/word/2016/wordml/cid" xmlns:w16se="http://schemas.microsoft.com/office/word/2015/wordml/symex" xmlns:wpg="http://schemas.microsoft.com/office/word/2010/wordprocessingGroup" xmlns:wpi="http://schemas.microsoft.com/office/word/2010/wordprocessingInk" xmlns:wne="http://schemas.microsoft.com/office/word/2006/wordml" xmlns:wps="http://schemas.microsoft.com/office/word/2010/wordprocessingShape" mc:Ignorable="w14 w15 w16se w16cid wp14">
   <w16cid:commentId w16cid:paraId="76A818EB" w16cid:durableId="218B75C1"/>
 </w16cid:commentsIds>
 </file>
 
+<file path=word/endnotes.xml><?xml version="1.0" encoding="utf-8"?>
+<w:endnotes xmlns:wpc="http://schemas.microsoft.com/office/word/2010/wordprocessingCanvas" xmlns:cx="http://schemas.microsoft.com/office/drawing/2014/chartex" xmlns:cx1="http://schemas.microsoft.com/office/drawing/2015/9/8/chartex" xmlns:cx2="http://schemas.microsoft.com/office/drawing/2015/10/21/chartex" xmlns:cx3="http://schemas.microsoft.com/office/drawing/2016/5/9/chartex" xmlns:cx4="http://schemas.microsoft.com/office/drawing/2016/5/10/chartex" xmlns:cx5="http://schemas.microsoft.com/office/drawing/2016/5/11/chartex" xmlns:cx6="http://schemas.microsoft.com/office/drawing/2016/5/12/chartex" xmlns:cx7="http://schemas.microsoft.com/office/drawing/2016/5/13/chartex" xmlns:cx8="http://schemas.microsoft.com/office/drawing/2016/5/14/chartex" xmlns:mc="http://schemas.openxmlformats.org/markup-compatibility/2006" xmlns:aink="http://schemas.microsoft.com/office/drawing/2016/ink" xmlns:am3d="http://schemas.microsoft.com/office/drawing/2017/model3d" xmlns:o="urn:schemas-microsoft-com:office:office" xmlns:r="http://schemas.openxmlformats.org/officeDocument/2006/relationships" xmlns:m="http://schemas.openxmlformats.org/officeDocument/2006/math" xmlns:v="urn:schemas-microsoft-com:vml" xmlns:wp14="http://schemas.microsoft.com/office/word/2010/wordprocessingDrawing" xmlns:wp="http://schemas.openxmlformats.org/drawingml/2006/wordprocessingDrawing" xmlns:w10="urn:schemas-microsoft-com:office:word" xmlns:w="http://schemas.openxmlformats.org/wordprocessingml/2006/main" xmlns:w14="http://schemas.microsoft.com/office/word/2010/wordml" xmlns:w15="http://schemas.microsoft.com/office/word/2012/wordml" xmlns:w16cid="http://schemas.microsoft.com/office/word/2016/wordml/cid" xmlns:w16se="http://schemas.microsoft.com/office/word/2015/wordml/symex" xmlns:wpg="http://schemas.microsoft.com/office/word/2010/wordprocessingGroup" xmlns:wpi="http://schemas.microsoft.com/office/word/2010/wordprocessingInk" xmlns:wne="http://schemas.microsoft.com/office/word/2006/wordml" xmlns:wps="http://schemas.microsoft.com/office/word/2010/wordprocessingShape" mc:Ignorable="w14 w15 w16se w16cid wp14">
+  <w:endnote w:type="separator" w:id="-1">
+    <w:p>
+      <w:pPr>
+        <w:spacing w:after="0" w:line="240" w:lineRule="auto"/>
+      </w:pPr>
+      <w:r>
+        <w:separator/>
+      </w:r>
+    </w:p>
+  </w:endnote>
+  <w:endnote w:type="continuationSeparator" w:id="0">
+    <w:p>
+      <w:pPr>
+        <w:spacing w:after="0" w:line="240" w:lineRule="auto"/>
+      </w:pPr>
+      <w:r>
+        <w:continuationSeparator/>
+      </w:r>
+    </w:p>
+  </w:endnote>
+</w:endnotes>
+</file>
+
+<file path=word/footnotes.xml><?xml version="1.0" encoding="utf-8"?>
+<w:footnotes xmlns:wpc="http://schemas.microsoft.com/office/word/2010/wordprocessingCanvas" xmlns:cx="http://schemas.microsoft.com/office/drawing/2014/chartex" xmlns:cx1="http://schemas.microsoft.com/office/drawing/2015/9/8/chartex" xmlns:cx2="http://schemas.microsoft.com/office/drawing/2015/10/21/chartex" xmlns:cx3="http://schemas.microsoft.com/office/drawing/2016/5/9/chartex" xmlns:cx4="http://schemas.microsoft.com/office/drawing/2016/5/10/chartex" xmlns:cx5="http://schemas.microsoft.com/office/drawing/2016/5/11/chartex" xmlns:cx6="http://schemas.microsoft.com/office/drawing/2016/5/12/chartex" xmlns:cx7="http://schemas.microsoft.com/office/drawing/2016/5/13/chartex" xmlns:cx8="http://schemas.microsoft.com/office/drawing/2016/5/14/chartex" xmlns:mc="http://schemas.openxmlformats.org/markup-compatibility/2006" xmlns:aink="http://schemas.microsoft.com/office/drawing/2016/ink" xmlns:am3d="http://schemas.microsoft.com/office/drawing/2017/model3d" xmlns:o="urn:schemas-microsoft-com:office:office" xmlns:r="http://schemas.openxmlformats.org/officeDocument/2006/relationships" xmlns:m="http://schemas.openxmlformats.org/officeDocument/2006/math" xmlns:v="urn:schemas-microsoft-com:vml" xmlns:wp14="http://schemas.microsoft.com/office/word/2010/wordprocessingDrawing" xmlns:wp="http://schemas.openxmlformats.org/drawingml/2006/wordprocessingDrawing" xmlns:w10="urn:schemas-microsoft-com:office:word" xmlns:w="http://schemas.openxmlformats.org/wordprocessingml/2006/main" xmlns:w14="http://schemas.microsoft.com/office/word/2010/wordml" xmlns:w15="http://schemas.microsoft.com/office/word/2012/wordml" xmlns:w16cid="http://schemas.microsoft.com/office/word/2016/wordml/cid" xmlns:w16se="http://schemas.microsoft.com/office/word/2015/wordml/symex" xmlns:wpg="http://schemas.microsoft.com/office/word/2010/wordprocessingGroup" xmlns:wpi="http://schemas.microsoft.com/office/word/2010/wordprocessingInk" xmlns:wne="http://schemas.microsoft.com/office/word/2006/wordml" xmlns:wps="http://schemas.microsoft.com/office/word/2010/wordprocessingShape" mc:Ignorable="w14 w15 w16se w16cid wp14">
+  <w:footnote w:type="separator" w:id="-1">
+    <w:p>
+      <w:pPr>
+        <w:spacing w:after="0" w:line="240" w:lineRule="auto"/>
+      </w:pPr>
+      <w:r>
+        <w:separator/>
+      </w:r>
+    </w:p>
+  </w:footnote>
+  <w:footnote w:type="continuationSeparator" w:id="0">
+    <w:p>
+      <w:pPr>
+        <w:spacing w:after="0" w:line="240" w:lineRule="auto"/>
+      </w:pPr>
+      <w:r>
+        <w:continuationSeparator/>
+      </w:r>
+    </w:p>
+  </w:footnote>
+</w:footnotes>
+</file>
+
 <file path=word/numbering.xml><?xml version="1.0" encoding="utf-8"?>
-<w:numbering xmlns:wpc="http://schemas.microsoft.com/office/word/2010/wordprocessingCanvas" xmlns:cx="http://schemas.microsoft.com/office/drawing/2014/chartex" xmlns:cx1="http://schemas.microsoft.com/office/drawing/2015/9/8/chartex" xmlns:cx2="http://schemas.microsoft.com/office/drawing/2015/10/21/chartex" xmlns:cx3="http://schemas.microsoft.com/office/drawing/2016/5/9/chartex" xmlns:cx4="http://schemas.microsoft.com/office/drawing/2016/5/10/chartex" xmlns:cx5="http://schemas.microsoft.com/office/drawing/2016/5/11/chartex" xmlns:cx6="http://schemas.microsoft.com/office/drawing/2016/5/12/chartex" xmlns:cx7="http://schemas.microsoft.com/office/drawing/2016/5/13/chartex" xmlns:cx8="http://schemas.microsoft.com/office/drawing/2016/5/14/chartex" xmlns:mc="http://schemas.openxmlformats.org/markup-compatibility/2006" xmlns:aink="http://schemas.microsoft.com/office/drawing/2016/ink" xmlns:am3d="http://schemas.microsoft.com/office/drawing/2017/model3d" xmlns:o="urn:schemas-microsoft-com:office:office" xmlns:r="http://schemas.openxmlformats.org/officeDocument/2006/relationships" xmlns:m="http://schemas.openxmlformats.org/officeDocument/2006/math" xmlns:v="urn:schemas-microsoft-com:vml" xmlns:wp14="http://schemas.microsoft.com/office/word/2010/wordprocessingDrawing" xmlns:wp="http://schemas.openxmlformats.org/drawingml/2006/wordprocessingDrawing" xmlns:w10="urn:schemas-microsoft-com:office:word" xmlns:w="http://schemas.openxmlformats.org/wordprocessingml/2006/main" xmlns:w14="http://schemas.microsoft.com/office/word/2010/wordml" xmlns:w15="http://schemas.microsoft.com/office/word/2012/wordml" xmlns:w16cex="http://schemas.microsoft.com/office/word/2018/wordml/cex" xmlns:w16cid="http://schemas.microsoft.com/office/word/2016/wordml/cid" xmlns:w16="http://schemas.microsoft.com/office/word/2018/wordml" xmlns:w16se="http://schemas.microsoft.com/office/word/2015/wordml/symex" xmlns:wpg="http://schemas.microsoft.com/office/word/2010/wordprocessingGroup" xmlns:wpi="http://schemas.microsoft.com/office/word/2010/wordprocessingInk" xmlns:wne="http://schemas.microsoft.com/office/word/2006/wordml" xmlns:wps="http://schemas.microsoft.com/office/word/2010/wordprocessingShape" mc:Ignorable="w14 w15 w16se w16cid w16 w16cex wp14">
+<w:numbering xmlns:wpc="http://schemas.microsoft.com/office/word/2010/wordprocessingCanvas" xmlns:cx="http://schemas.microsoft.com/office/drawing/2014/chartex" xmlns:cx1="http://schemas.microsoft.com/office/drawing/2015/9/8/chartex" xmlns:cx2="http://schemas.microsoft.com/office/drawing/2015/10/21/chartex" xmlns:cx3="http://schemas.microsoft.com/office/drawing/2016/5/9/chartex" xmlns:cx4="http://schemas.microsoft.com/office/drawing/2016/5/10/chartex" xmlns:cx5="http://schemas.microsoft.com/office/drawing/2016/5/11/chartex" xmlns:cx6="http://schemas.microsoft.com/office/drawing/2016/5/12/chartex" xmlns:cx7="http://schemas.microsoft.com/office/drawing/2016/5/13/chartex" xmlns:cx8="http://schemas.microsoft.com/office/drawing/2016/5/14/chartex" xmlns:mc="http://schemas.openxmlformats.org/markup-compatibility/2006" xmlns:aink="http://schemas.microsoft.com/office/drawing/2016/ink" xmlns:am3d="http://schemas.microsoft.com/office/drawing/2017/model3d" xmlns:o="urn:schemas-microsoft-com:office:office" xmlns:r="http://schemas.openxmlformats.org/officeDocument/2006/relationships" xmlns:m="http://schemas.openxmlformats.org/officeDocument/2006/math" xmlns:v="urn:schemas-microsoft-com:vml" xmlns:wp14="http://schemas.microsoft.com/office/word/2010/wordprocessingDrawing" xmlns:wp="http://schemas.openxmlformats.org/drawingml/2006/wordprocessingDrawing" xmlns:w10="urn:schemas-microsoft-com:office:word" xmlns:w="http://schemas.openxmlformats.org/wordprocessingml/2006/main" xmlns:w14="http://schemas.microsoft.com/office/word/2010/wordml" xmlns:w15="http://schemas.microsoft.com/office/word/2012/wordml" xmlns:w16cid="http://schemas.microsoft.com/office/word/2016/wordml/cid" xmlns:w16se="http://schemas.microsoft.com/office/word/2015/wordml/symex" xmlns:wpg="http://schemas.microsoft.com/office/word/2010/wordprocessingGroup" xmlns:wpi="http://schemas.microsoft.com/office/word/2010/wordprocessingInk" xmlns:wne="http://schemas.microsoft.com/office/word/2006/wordml" xmlns:wps="http://schemas.microsoft.com/office/word/2010/wordprocessingShape" mc:Ignorable="w14 w15 w16se w16cid wp14">
   <w:abstractNum w:abstractNumId="0" w15:restartNumberingAfterBreak="0">
     <w:nsid w:val="31931874"/>
     <w:multiLevelType w:val="hybridMultilevel"/>
@@ -1897,8 +2151,16 @@
 </w:numbering>
 </file>
 
+<file path=word/people.xml><?xml version="1.0" encoding="utf-8"?>
+<w15:people xmlns:wpc="http://schemas.microsoft.com/office/word/2010/wordprocessingCanvas" xmlns:cx="http://schemas.microsoft.com/office/drawing/2014/chartex" xmlns:cx1="http://schemas.microsoft.com/office/drawing/2015/9/8/chartex" xmlns:cx2="http://schemas.microsoft.com/office/drawing/2015/10/21/chartex" xmlns:cx3="http://schemas.microsoft.com/office/drawing/2016/5/9/chartex" xmlns:cx4="http://schemas.microsoft.com/office/drawing/2016/5/10/chartex" xmlns:cx5="http://schemas.microsoft.com/office/drawing/2016/5/11/chartex" xmlns:cx6="http://schemas.microsoft.com/office/drawing/2016/5/12/chartex" xmlns:cx7="http://schemas.microsoft.com/office/drawing/2016/5/13/chartex" xmlns:cx8="http://schemas.microsoft.com/office/drawing/2016/5/14/chartex" xmlns:mc="http://schemas.openxmlformats.org/markup-compatibility/2006" xmlns:aink="http://schemas.microsoft.com/office/drawing/2016/ink" xmlns:am3d="http://schemas.microsoft.com/office/drawing/2017/model3d" xmlns:o="urn:schemas-microsoft-com:office:office" xmlns:r="http://schemas.openxmlformats.org/officeDocument/2006/relationships" xmlns:m="http://schemas.openxmlformats.org/officeDocument/2006/math" xmlns:v="urn:schemas-microsoft-com:vml" xmlns:wp14="http://schemas.microsoft.com/office/word/2010/wordprocessingDrawing" xmlns:wp="http://schemas.openxmlformats.org/drawingml/2006/wordprocessingDrawing" xmlns:w10="urn:schemas-microsoft-com:office:word" xmlns:w="http://schemas.openxmlformats.org/wordprocessingml/2006/main" xmlns:w14="http://schemas.microsoft.com/office/word/2010/wordml" xmlns:w15="http://schemas.microsoft.com/office/word/2012/wordml" xmlns:w16cid="http://schemas.microsoft.com/office/word/2016/wordml/cid" xmlns:w16se="http://schemas.microsoft.com/office/word/2015/wordml/symex" xmlns:wpg="http://schemas.microsoft.com/office/word/2010/wordprocessingGroup" xmlns:wpi="http://schemas.microsoft.com/office/word/2010/wordprocessingInk" xmlns:wne="http://schemas.microsoft.com/office/word/2006/wordml" xmlns:wps="http://schemas.microsoft.com/office/word/2010/wordprocessingShape" mc:Ignorable="w14 w15 w16se w16cid wp14">
+  <w15:person w15:author="Dattatray Patil (Contractor)">
+    <w15:presenceInfo w15:providerId="AD" w15:userId="S::Dattatray.Patil@gilead.com::715305f0-418e-4b1a-9e3b-ccb2b683531e"/>
+  </w15:person>
+</w15:people>
+</file>
+
 <file path=word/styles.xml><?xml version="1.0" encoding="utf-8"?>
-<w:styles xmlns:mc="http://schemas.openxmlformats.org/markup-compatibility/2006" xmlns:r="http://schemas.openxmlformats.org/officeDocument/2006/relationships" xmlns:w="http://schemas.openxmlformats.org/wordprocessingml/2006/main" xmlns:w14="http://schemas.microsoft.com/office/word/2010/wordml" xmlns:w15="http://schemas.microsoft.com/office/word/2012/wordml" xmlns:w16cex="http://schemas.microsoft.com/office/word/2018/wordml/cex" xmlns:w16cid="http://schemas.microsoft.com/office/word/2016/wordml/cid" xmlns:w16="http://schemas.microsoft.com/office/word/2018/wordml" xmlns:w16se="http://schemas.microsoft.com/office/word/2015/wordml/symex" mc:Ignorable="w14 w15 w16se w16cid w16 w16cex">
+<w:styles xmlns:mc="http://schemas.openxmlformats.org/markup-compatibility/2006" xmlns:r="http://schemas.openxmlformats.org/officeDocument/2006/relationships" xmlns:w="http://schemas.openxmlformats.org/wordprocessingml/2006/main" xmlns:w14="http://schemas.microsoft.com/office/word/2010/wordml" xmlns:w15="http://schemas.microsoft.com/office/word/2012/wordml" xmlns:w16cid="http://schemas.microsoft.com/office/word/2016/wordml/cid" xmlns:w16se="http://schemas.microsoft.com/office/word/2015/wordml/symex" mc:Ignorable="w14 w15 w16se w16cid">
   <w:docDefaults>
     <w:rPrDefault>
       <w:rPr>
@@ -1914,7 +2176,7 @@
       </w:pPr>
     </w:pPrDefault>
   </w:docDefaults>
-  <w:latentStyles w:defLockedState="0" w:defUIPriority="99" w:defSemiHidden="0" w:defUnhideWhenUsed="0" w:defQFormat="0" w:count="376">
+  <w:latentStyles w:defLockedState="0" w:defUIPriority="99" w:defSemiHidden="0" w:defUnhideWhenUsed="0" w:defQFormat="0" w:count="377">
     <w:lsdException w:name="Normal" w:uiPriority="0" w:qFormat="1"/>
     <w:lsdException w:name="heading 1" w:uiPriority="9" w:qFormat="1"/>
     <w:lsdException w:name="heading 2" w:semiHidden="1" w:uiPriority="9" w:unhideWhenUsed="1" w:qFormat="1"/>
@@ -2291,10 +2553,54 @@
     <w:lsdException w:name="Hashtag" w:semiHidden="1" w:unhideWhenUsed="1"/>
     <w:lsdException w:name="Unresolved Mention" w:semiHidden="1" w:unhideWhenUsed="1"/>
     <w:lsdException w:name="Smart Link" w:semiHidden="1" w:unhideWhenUsed="1"/>
+    <w:lsdException w:name="Smart Link Error" w:semiHidden="1" w:unhideWhenUsed="1"/>
   </w:latentStyles>
   <w:style w:type="paragraph" w:default="1" w:styleId="Normal">
     <w:name w:val="Normal"/>
     <w:qFormat/>
+  </w:style>
+  <w:style w:type="paragraph" w:styleId="Heading1">
+    <w:name w:val="heading 1"/>
+    <w:basedOn w:val="Normal"/>
+    <w:next w:val="Normal"/>
+    <w:link w:val="Heading1Char"/>
+    <w:uiPriority w:val="9"/>
+    <w:qFormat/>
+    <w:rsid w:val="00640236"/>
+    <w:pPr>
+      <w:keepNext/>
+      <w:keepLines/>
+      <w:spacing w:before="240" w:after="0"/>
+      <w:outlineLvl w:val="0"/>
+    </w:pPr>
+    <w:rPr>
+      <w:rFonts w:asciiTheme="majorHAnsi" w:eastAsiaTheme="majorEastAsia" w:hAnsiTheme="majorHAnsi" w:cstheme="majorBidi"/>
+      <w:color w:val="2F5496" w:themeColor="accent1" w:themeShade="BF"/>
+      <w:sz w:val="32"/>
+      <w:szCs w:val="32"/>
+    </w:rPr>
+  </w:style>
+  <w:style w:type="paragraph" w:styleId="Heading2">
+    <w:name w:val="heading 2"/>
+    <w:basedOn w:val="Normal"/>
+    <w:next w:val="Normal"/>
+    <w:link w:val="Heading2Char"/>
+    <w:uiPriority w:val="9"/>
+    <w:unhideWhenUsed/>
+    <w:qFormat/>
+    <w:rsid w:val="00114419"/>
+    <w:pPr>
+      <w:keepNext/>
+      <w:keepLines/>
+      <w:spacing w:before="40" w:after="0"/>
+      <w:outlineLvl w:val="1"/>
+    </w:pPr>
+    <w:rPr>
+      <w:rFonts w:asciiTheme="majorHAnsi" w:eastAsiaTheme="majorEastAsia" w:hAnsiTheme="majorHAnsi" w:cstheme="majorBidi"/>
+      <w:color w:val="2F5496" w:themeColor="accent1" w:themeShade="BF"/>
+      <w:sz w:val="26"/>
+      <w:szCs w:val="26"/>
+    </w:rPr>
   </w:style>
   <w:style w:type="character" w:default="1" w:styleId="DefaultParagraphFont">
     <w:name w:val="Default Paragraph Font"/>
@@ -2431,6 +2737,43 @@
       <w:color w:val="0563C1" w:themeColor="hyperlink"/>
       <w:u w:val="single"/>
     </w:rPr>
+  </w:style>
+  <w:style w:type="character" w:customStyle="1" w:styleId="Heading1Char">
+    <w:name w:val="Heading 1 Char"/>
+    <w:basedOn w:val="DefaultParagraphFont"/>
+    <w:link w:val="Heading1"/>
+    <w:uiPriority w:val="9"/>
+    <w:rsid w:val="00640236"/>
+    <w:rPr>
+      <w:rFonts w:asciiTheme="majorHAnsi" w:eastAsiaTheme="majorEastAsia" w:hAnsiTheme="majorHAnsi" w:cstheme="majorBidi"/>
+      <w:color w:val="2F5496" w:themeColor="accent1" w:themeShade="BF"/>
+      <w:sz w:val="32"/>
+      <w:szCs w:val="32"/>
+    </w:rPr>
+  </w:style>
+  <w:style w:type="character" w:customStyle="1" w:styleId="Heading2Char">
+    <w:name w:val="Heading 2 Char"/>
+    <w:basedOn w:val="DefaultParagraphFont"/>
+    <w:link w:val="Heading2"/>
+    <w:uiPriority w:val="9"/>
+    <w:rsid w:val="00114419"/>
+    <w:rPr>
+      <w:rFonts w:asciiTheme="majorHAnsi" w:eastAsiaTheme="majorEastAsia" w:hAnsiTheme="majorHAnsi" w:cstheme="majorBidi"/>
+      <w:color w:val="2F5496" w:themeColor="accent1" w:themeShade="BF"/>
+      <w:sz w:val="26"/>
+      <w:szCs w:val="26"/>
+    </w:rPr>
+  </w:style>
+  <w:style w:type="paragraph" w:styleId="ListParagraph">
+    <w:name w:val="List Paragraph"/>
+    <w:basedOn w:val="Normal"/>
+    <w:uiPriority w:val="34"/>
+    <w:qFormat/>
+    <w:rsid w:val="00114419"/>
+    <w:pPr>
+      <w:ind w:left="720"/>
+      <w:contextualSpacing/>
+    </w:pPr>
   </w:style>
 </w:styles>
 </file>

</xml_diff>